<commit_message>
replaced project1_barnes.doc with the proper file
</commit_message>
<xml_diff>
--- a/Project1_Barnes.docx
+++ b/Project1_Barnes.docx
@@ -18,7 +18,15 @@
           <w:sz w:val="36"/>
           <w:szCs w:val="36"/>
         </w:rPr>
-        <w:t>Technical Communication: a field defined by specialization.</w:t>
+        <w:t>Technical Communication: a Field Defined by S</w:t>
+      </w:r>
+      <w:r>
+        <w:rPr>
+          <w:rFonts w:ascii="Arial" w:hAnsi="Arial" w:cs="Arial"/>
+          <w:sz w:val="36"/>
+          <w:szCs w:val="36"/>
+        </w:rPr>
+        <w:t>pecialization.</w:t>
       </w:r>
     </w:p>
     <w:p>
@@ -105,7 +113,13 @@
         <w:t xml:space="preserve">This paper will investigate what skills technical communicators need to develop through two methods. The first method is a survey of working technical communicators </w:t>
       </w:r>
       <w:r>
-        <w:t>that focuses on the skills that professionals feel have been the most useful to them. The second research met</w:t>
+        <w:t>that focuses on the skills that professionals feel have been the most usef</w:t>
+      </w:r>
+      <w:r>
+        <w:t xml:space="preserve">ul to them. The second </w:t>
+      </w:r>
+      <w:r>
+        <w:t>met</w:t>
       </w:r>
       <w:r>
         <w:t>hod is a corpus analysis</w:t>
@@ -199,7 +213,7 @@
     <w:p/>
     <w:p>
       <w:pPr>
-        <w:pStyle w:val="Heading2"/>
+        <w:pStyle w:val="Heading1"/>
       </w:pPr>
       <w:r>
         <w:t>Method</w:t>
@@ -225,7 +239,10 @@
         <w:t>My class collected job postings</w:t>
       </w:r>
       <w:r>
-        <w:t xml:space="preserve"> from August 24 – August 31 from </w:t>
+        <w:t xml:space="preserve"> from August 24 to</w:t>
+      </w:r>
+      <w:r>
+        <w:t xml:space="preserve"> August 31 from </w:t>
       </w:r>
       <w:r>
         <w:t xml:space="preserve">a variety of websites. It was crucial that we used search keywords </w:t>
@@ -237,7 +254,10 @@
         <w:t xml:space="preserve"> just “Technical Writer” as it is</w:t>
       </w:r>
       <w:r>
-        <w:t xml:space="preserve"> important that view the entire market</w:t>
+        <w:t xml:space="preserve"> important to</w:t>
+      </w:r>
+      <w:r>
+        <w:t xml:space="preserve"> view the entire market</w:t>
       </w:r>
       <w:r>
         <w:t>,</w:t>
@@ -263,15 +283,7 @@
     </w:p>
     <w:p>
       <w:r>
-        <w:t xml:space="preserve">After the data was collected I used the corpus analysis program </w:t>
-      </w:r>
-      <w:proofErr w:type="spellStart"/>
-      <w:r>
-        <w:t>AntConc</w:t>
-      </w:r>
-      <w:proofErr w:type="spellEnd"/>
-      <w:r>
-        <w:t xml:space="preserve"> to find terms</w:t>
+        <w:t>After the data was collected I used the corpus analysis program AntConc to find terms</w:t>
       </w:r>
       <w:r>
         <w:t xml:space="preserve"> and phrases</w:t>
@@ -280,15 +292,7 @@
         <w:t xml:space="preserve"> that were commonly used throughout all of the job postings.</w:t>
       </w:r>
       <w:r>
-        <w:t xml:space="preserve"> After finding commonly used words </w:t>
-      </w:r>
-      <w:proofErr w:type="spellStart"/>
-      <w:r>
-        <w:t>AntConc</w:t>
-      </w:r>
-      <w:proofErr w:type="spellEnd"/>
-      <w:r>
-        <w:t xml:space="preserve"> allows you to find the context of those words. </w:t>
+        <w:t xml:space="preserve"> After finding commonly used words AntConc allows you to find the context of those words. </w:t>
       </w:r>
       <w:r>
         <w:t>My choices in keywords were</w:t>
@@ -302,6 +306,7 @@
         <w:spacing w:after="0"/>
       </w:pPr>
       <w:r>
+        <w:lastRenderedPageBreak/>
         <w:t xml:space="preserve">My survey participants were discovered through </w:t>
       </w:r>
       <w:r>
@@ -320,11 +325,7 @@
         <w:t xml:space="preserve"> to respond to my survey.</w:t>
       </w:r>
       <w:r>
-        <w:t xml:space="preserve"> This </w:t>
-      </w:r>
-      <w:r>
-        <w:lastRenderedPageBreak/>
-        <w:t>method was chosen to get prospective from trendsetters at the forefront of the field. T</w:t>
+        <w:t xml:space="preserve"> This method was chosen to get prospective from trendsetters at the forefront of the field. T</w:t>
       </w:r>
       <w:r>
         <w:t>o ensure I had a reasonably lar</w:t>
@@ -1060,11 +1061,8 @@
     <w:p/>
     <w:p>
       <w:r>
-        <w:t xml:space="preserve">There were seven different “technical” professions listed. Aside from technical writer other phrases used included: analyst, communicator, designer, developer, editor, and specialist. The fact that </w:t>
-      </w:r>
-      <w:r>
         <w:lastRenderedPageBreak/>
-        <w:t xml:space="preserve">there were so many different ways to </w:t>
+        <w:t xml:space="preserve">There were seven different “technical” professions listed. Aside from technical writer other phrases used included: analyst, communicator, designer, developer, editor, and specialist. The fact that there were so many different ways to </w:t>
       </w:r>
       <w:r>
         <w:t>describe the job while still using the word technical suggests that there is an active avoidance of the term</w:t>
@@ -1129,7 +1127,13 @@
     </w:p>
     <w:p>
       <w:r>
-        <w:t>This lack of specificity can likely be explained by the “jack of all trades; master of some” expectation placed on technical communicators. In today’s market if companies know they need something written they can simply outsource it or hire temps. The role of the technical communicator has moved from writing</w:t>
+        <w:t>This lack of specificity can likely be explained by the “jack of all trades; master of some” expectation placed on technical communicators. In today’s market if companies know they need something wri</w:t>
+      </w:r>
+      <w:r>
+        <w:t>tten they can simply outsource</w:t>
+      </w:r>
+      <w:r>
+        <w:t xml:space="preserve"> or hire temps. The role of the technical communicator has moved from writing</w:t>
       </w:r>
       <w:r>
         <w:t xml:space="preserve"> content</w:t>
@@ -1149,7 +1153,13 @@
         <w:t>Another major focus of many of the ads was management skills. The phrase management appears 219 times in the corpus, although at times it is in reference to content. This</w:t>
       </w:r>
       <w:r>
-        <w:t xml:space="preserve"> suggest that the shift in expectations toward planning carries over into the planning of other employees. This is likely because, as suggested before, most general </w:t>
+        <w:t xml:space="preserve"> suggest</w:t>
+      </w:r>
+      <w:r>
+        <w:t>s</w:t>
+      </w:r>
+      <w:r>
+        <w:t xml:space="preserve"> that the shift in expectations toward planning carries over into the planning of other employees. This is likely because, as suggested before, most general </w:t>
       </w:r>
       <w:r>
         <w:t>writing does not</w:t>
@@ -1180,7 +1190,13 @@
         <w:t>s</w:t>
       </w:r>
       <w:r>
-        <w:t>, technology and tool</w:t>
+        <w:t>,</w:t>
+      </w:r>
+      <w:r>
+        <w:t xml:space="preserve"> technology /</w:t>
+      </w:r>
+      <w:r>
+        <w:t xml:space="preserve"> tool</w:t>
       </w:r>
       <w:r>
         <w:t>s</w:t>
@@ -1209,7 +1225,16 @@
         <w:t xml:space="preserve"> already explained the changing expectations about management skills. That said, the mentions of communication skills as requirements reinforce the need for working well with others.</w:t>
       </w:r>
       <w:r>
-        <w:t xml:space="preserve"> Interacting with subject matter experts is another example of why technical communicators will need socials skills moving forward</w:t>
+        <w:t xml:space="preserve"> Interacting with s</w:t>
+      </w:r>
+      <w:r>
+        <w:t>ubject matter experts is just one</w:t>
+      </w:r>
+      <w:r>
+        <w:t xml:space="preserve"> example of why technical communicators will need socials skills moving forward</w:t>
+      </w:r>
+      <w:r>
+        <w:t>.</w:t>
       </w:r>
     </w:p>
     <w:p>
@@ -1232,11 +1257,18 @@
         <w:t xml:space="preserve"> unlikely there will be applicants with much more experience</w:t>
       </w:r>
       <w:r>
-        <w:t>. The amount of data and content that must be coordinated to run a website has never needed to be coordinated ever before.</w:t>
-      </w:r>
-    </w:p>
-    <w:p>
-      <w:r>
+        <w:t>. The amount of data and content that must be coordinated to run a website has nev</w:t>
+      </w:r>
+      <w:r>
+        <w:t>er needed to be coordinated</w:t>
+      </w:r>
+      <w:r>
+        <w:t xml:space="preserve"> before.</w:t>
+      </w:r>
+    </w:p>
+    <w:p>
+      <w:r>
+        <w:lastRenderedPageBreak/>
         <w:t>The overwhelming majority of the requirements focused on technology and tool based skills. In regards to technology, as expected, the most com</w:t>
       </w:r>
       <w:r>
@@ -1249,11 +1281,7 @@
         <w:t>XML</w:t>
       </w:r>
       <w:r>
-        <w:t xml:space="preserve"> and content </w:t>
-      </w:r>
-      <w:r>
-        <w:lastRenderedPageBreak/>
-        <w:t>management skills (56 mentions of either phrase). Other expected skills include</w:t>
+        <w:t xml:space="preserve"> and content management skills (56 mentions of either phrase). Other expected skills include</w:t>
       </w:r>
       <w:r>
         <w:t>d html and word processing. T</w:t>
@@ -1283,99 +1311,27 @@
           <w:noProof/>
         </w:rPr>
       </w:pPr>
-      <w:r>
-        <w:t>The most commonl</w:t>
-      </w:r>
-      <w:r>
-        <w:t>y requested tool was Microsoft O</w:t>
-      </w:r>
-      <w:r>
-        <w:t>ffice by a wide margin with all of it</w:t>
-      </w:r>
-      <w:r>
-        <w:t>s</w:t>
-      </w:r>
-      <w:r>
-        <w:t xml:space="preserve"> products being mentioned 170 times. There was a slight focus on Word and Excel over PowerPoint, but PowerPoint is </w:t>
-      </w:r>
-      <w:r>
-        <w:t xml:space="preserve">still </w:t>
-      </w:r>
-      <w:r>
-        <w:t>mentioned more o</w:t>
-      </w:r>
-      <w:r>
-        <w:t>ften than</w:t>
-      </w:r>
-      <w:r>
-        <w:t xml:space="preserve"> next most mentioned software. The next most commonly requested tool set is the Adobe Creative Suite with 75 mentions of its products. There was also a decent number of mentions for XML management software. </w:t>
-      </w:r>
-      <w:proofErr w:type="spellStart"/>
-      <w:r>
-        <w:t>Robohelp</w:t>
-      </w:r>
-      <w:proofErr w:type="spellEnd"/>
-      <w:r>
-        <w:t xml:space="preserve"> was mentioned eight times and </w:t>
-      </w:r>
-      <w:proofErr w:type="spellStart"/>
-      <w:r>
-        <w:t>MadCap</w:t>
-      </w:r>
-      <w:proofErr w:type="spellEnd"/>
-      <w:r>
-        <w:t xml:space="preserve"> flare was </w:t>
-      </w:r>
       <w:r>
         <w:rPr>
           <w:noProof/>
         </w:rPr>
         <w:drawing>
-          <wp:anchor distT="0" distB="0" distL="114300" distR="114300" simplePos="0" relativeHeight="251659264" behindDoc="0" locked="0" layoutInCell="1" allowOverlap="1" wp14:anchorId="0DD16F3C" wp14:editId="36A4F720">
+          <wp:anchor distT="0" distB="0" distL="114300" distR="114300" simplePos="0" relativeHeight="251658240" behindDoc="0" locked="0" layoutInCell="1" allowOverlap="1" wp14:anchorId="644FD1F2" wp14:editId="65360CA0">
             <wp:simplePos x="0" y="0"/>
             <wp:positionH relativeFrom="column">
-              <wp:posOffset>4338320</wp:posOffset>
+              <wp:posOffset>-254635</wp:posOffset>
             </wp:positionH>
             <wp:positionV relativeFrom="paragraph">
-              <wp:posOffset>476250</wp:posOffset>
+              <wp:posOffset>1200150</wp:posOffset>
             </wp:positionV>
-            <wp:extent cx="1743075" cy="1838325"/>
-            <wp:effectExtent l="0" t="0" r="9525" b="9525"/>
+            <wp:extent cx="1733550" cy="1838325"/>
+            <wp:effectExtent l="0" t="0" r="0" b="9525"/>
             <wp:wrapTopAndBottom/>
-            <wp:docPr id="2" name="Chart 2"/>
+            <wp:docPr id="1" name="Chart 1"/>
             <wp:cNvGraphicFramePr/>
             <a:graphic xmlns:a="http://schemas.openxmlformats.org/drawingml/2006/main">
               <a:graphicData uri="http://schemas.openxmlformats.org/drawingml/2006/chart">
-                <c:chart xmlns:c="http://schemas.openxmlformats.org/drawingml/2006/chart" xmlns:r="http://schemas.openxmlformats.org/officeDocument/2006/relationships" r:id="rId5"/>
-              </a:graphicData>
-            </a:graphic>
-            <wp14:sizeRelH relativeFrom="margin">
-              <wp14:pctWidth>0</wp14:pctWidth>
-            </wp14:sizeRelH>
-          </wp:anchor>
-        </w:drawing>
-      </w:r>
-      <w:r>
-        <w:rPr>
-          <w:noProof/>
-        </w:rPr>
-        <w:drawing>
-          <wp:anchor distT="0" distB="0" distL="114300" distR="114300" simplePos="0" relativeHeight="251660288" behindDoc="0" locked="0" layoutInCell="1" allowOverlap="1" wp14:anchorId="70EC5D25" wp14:editId="36BE4163">
-            <wp:simplePos x="0" y="0"/>
-            <wp:positionH relativeFrom="column">
-              <wp:posOffset>1737995</wp:posOffset>
-            </wp:positionH>
-            <wp:positionV relativeFrom="paragraph">
-              <wp:posOffset>475932</wp:posOffset>
-            </wp:positionV>
-            <wp:extent cx="2490787" cy="1838325"/>
-            <wp:effectExtent l="0" t="0" r="5080" b="9525"/>
-            <wp:wrapTopAndBottom/>
-            <wp:docPr id="3" name="Chart 3"/>
-            <wp:cNvGraphicFramePr/>
-            <a:graphic xmlns:a="http://schemas.openxmlformats.org/drawingml/2006/main">
-              <a:graphicData uri="http://schemas.openxmlformats.org/drawingml/2006/chart">
-                <c:chart xmlns:c="http://schemas.openxmlformats.org/drawingml/2006/chart" xmlns:r="http://schemas.openxmlformats.org/officeDocument/2006/relationships" r:id="rId6"/>
+                <c:chart xmlns:c="http://schemas.openxmlformats.org/drawingml/2006/chart" xmlns:r="http://schemas.openxmlformats.org/officeDocument/2006/relationships" r:id="rId8"/>
               </a:graphicData>
             </a:graphic>
             <wp14:sizeRelH relativeFrom="margin">
@@ -1392,22 +1348,22 @@
           <w:noProof/>
         </w:rPr>
         <w:drawing>
-          <wp:anchor distT="0" distB="0" distL="114300" distR="114300" simplePos="0" relativeHeight="251658240" behindDoc="0" locked="0" layoutInCell="1" allowOverlap="1" wp14:anchorId="3BDF5100" wp14:editId="01334545">
+          <wp:anchor distT="0" distB="0" distL="114300" distR="114300" simplePos="0" relativeHeight="251660288" behindDoc="0" locked="0" layoutInCell="1" allowOverlap="1" wp14:anchorId="531E9554" wp14:editId="57538B6F">
             <wp:simplePos x="0" y="0"/>
             <wp:positionH relativeFrom="column">
-              <wp:posOffset>-90805</wp:posOffset>
+              <wp:posOffset>1604645</wp:posOffset>
             </wp:positionH>
             <wp:positionV relativeFrom="paragraph">
-              <wp:posOffset>476250</wp:posOffset>
+              <wp:posOffset>1199515</wp:posOffset>
             </wp:positionV>
-            <wp:extent cx="1733550" cy="1838325"/>
-            <wp:effectExtent l="0" t="0" r="0" b="9525"/>
+            <wp:extent cx="2490470" cy="1838325"/>
+            <wp:effectExtent l="0" t="0" r="5080" b="9525"/>
             <wp:wrapTopAndBottom/>
-            <wp:docPr id="1" name="Chart 1"/>
+            <wp:docPr id="3" name="Chart 3"/>
             <wp:cNvGraphicFramePr/>
             <a:graphic xmlns:a="http://schemas.openxmlformats.org/drawingml/2006/main">
               <a:graphicData uri="http://schemas.openxmlformats.org/drawingml/2006/chart">
-                <c:chart xmlns:c="http://schemas.openxmlformats.org/drawingml/2006/chart" xmlns:r="http://schemas.openxmlformats.org/officeDocument/2006/relationships" r:id="rId7"/>
+                <c:chart xmlns:c="http://schemas.openxmlformats.org/drawingml/2006/chart" xmlns:r="http://schemas.openxmlformats.org/officeDocument/2006/relationships" r:id="rId9"/>
               </a:graphicData>
             </a:graphic>
             <wp14:sizeRelH relativeFrom="margin">
@@ -1420,7 +1376,60 @@
         </w:drawing>
       </w:r>
       <w:r>
-        <w:t>mentioned five times.</w:t>
+        <w:rPr>
+          <w:noProof/>
+        </w:rPr>
+        <w:drawing>
+          <wp:anchor distT="0" distB="0" distL="114300" distR="114300" simplePos="0" relativeHeight="251659264" behindDoc="0" locked="0" layoutInCell="1" allowOverlap="1" wp14:anchorId="3B190BF3" wp14:editId="4AEC2EF6">
+            <wp:simplePos x="0" y="0"/>
+            <wp:positionH relativeFrom="column">
+              <wp:posOffset>4258310</wp:posOffset>
+            </wp:positionH>
+            <wp:positionV relativeFrom="paragraph">
+              <wp:posOffset>1200150</wp:posOffset>
+            </wp:positionV>
+            <wp:extent cx="1743075" cy="1838325"/>
+            <wp:effectExtent l="0" t="0" r="9525" b="9525"/>
+            <wp:wrapTopAndBottom/>
+            <wp:docPr id="2" name="Chart 2"/>
+            <wp:cNvGraphicFramePr/>
+            <a:graphic xmlns:a="http://schemas.openxmlformats.org/drawingml/2006/main">
+              <a:graphicData uri="http://schemas.openxmlformats.org/drawingml/2006/chart">
+                <c:chart xmlns:c="http://schemas.openxmlformats.org/drawingml/2006/chart" xmlns:r="http://schemas.openxmlformats.org/officeDocument/2006/relationships" r:id="rId10"/>
+              </a:graphicData>
+            </a:graphic>
+            <wp14:sizeRelH relativeFrom="margin">
+              <wp14:pctWidth>0</wp14:pctWidth>
+            </wp14:sizeRelH>
+          </wp:anchor>
+        </w:drawing>
+      </w:r>
+      <w:r>
+        <w:t>The most commonl</w:t>
+      </w:r>
+      <w:r>
+        <w:t>y requested tool was Microsoft O</w:t>
+      </w:r>
+      <w:r>
+        <w:t>ffice by a wide margin with all of it</w:t>
+      </w:r>
+      <w:r>
+        <w:t>s</w:t>
+      </w:r>
+      <w:r>
+        <w:t xml:space="preserve"> products being mentioned 170 times. There was a slight focus on Word and Excel over PowerPoint, but PowerPoint is </w:t>
+      </w:r>
+      <w:r>
+        <w:t xml:space="preserve">still </w:t>
+      </w:r>
+      <w:r>
+        <w:t>mentioned more o</w:t>
+      </w:r>
+      <w:r>
+        <w:t>ften than</w:t>
+      </w:r>
+      <w:r>
+        <w:t xml:space="preserve"> next most mentioned software. The next most commonly requested tool set is the Adobe Creative Suite with 75 mentions of its products. There was also a decent number of mentions for XML management software. Robohelp was mentioned eight times and MadCap flare was mentioned five times.</w:t>
       </w:r>
       <w:r>
         <w:rPr>
@@ -1481,7 +1490,13 @@
         <w:t>What are your most used tools (software)?</w:t>
       </w:r>
       <w:r>
-        <w:t>” mostly mirrored the findings of the corpus analysis but one program that was mentioned often was Snag-it, a screenshotting program. Three of my five respondents mentioned it so it may be worth in a job application or at least knowing the name of the program for interviews.</w:t>
+        <w:t>” mostly mirrored the findings of the corpus analysis but one program that was mentioned often was Snag-it, a screenshotting program. Three of my five respondents mentioned it</w:t>
+      </w:r>
+      <w:r>
+        <w:t>,</w:t>
+      </w:r>
+      <w:r>
+        <w:t xml:space="preserve"> so it may be worth at least knowing the name of the program for interviews.</w:t>
       </w:r>
     </w:p>
     <w:p>
@@ -1495,7 +1510,13 @@
         <w:t xml:space="preserve">. </w:t>
       </w:r>
       <w:r>
-        <w:t xml:space="preserve">While most of the responses were expected things like word documents, I was very surprised that nearly everyone I contacted had mentioned some form of video. It seems video tutorials have become so prevalent </w:t>
+        <w:t>While most of the responses were expected things</w:t>
+      </w:r>
+      <w:r>
+        <w:t>,</w:t>
+      </w:r>
+      <w:r>
+        <w:t xml:space="preserve"> like word documents, I was very surprised that nearly everyone I contacted had mentioned some form of video. It seems video tutorials have become so prevalent </w:t>
       </w:r>
       <w:r>
         <w:t>that it is becoming</w:t>
@@ -1507,12 +1528,39 @@
         <w:t xml:space="preserve">technical communicators. </w:t>
       </w:r>
       <w:r>
-        <w:t>While the videos experience expect of technical communicator may be low now video tutorials will only continue to grow in popularity so that skill set may be critical in the future.</w:t>
-      </w:r>
-    </w:p>
-    <w:p>
-      <w:r>
-        <w:t>One of the more interesting finds in the study I found out by acc</w:t>
+        <w:t>While the video</w:t>
+      </w:r>
+      <w:r>
+        <w:t xml:space="preserve"> experience expect</w:t>
+      </w:r>
+      <w:r>
+        <w:t>ed</w:t>
+      </w:r>
+      <w:r>
+        <w:t xml:space="preserve"> of technical communicator may be low now</w:t>
+      </w:r>
+      <w:r>
+        <w:t>,</w:t>
+      </w:r>
+      <w:r>
+        <w:t xml:space="preserve"> video tutorials will only continue to grow </w:t>
+      </w:r>
+      <w:r>
+        <w:t>in popularity and</w:t>
+      </w:r>
+      <w:r>
+        <w:t xml:space="preserve"> may be critical in the future.</w:t>
+      </w:r>
+    </w:p>
+    <w:p>
+      <w:r>
+        <w:t>One of the more intere</w:t>
+      </w:r>
+      <w:r>
+        <w:t>sting finds in the study I discovered</w:t>
+      </w:r>
+      <w:r>
+        <w:t xml:space="preserve"> by acc</w:t>
       </w:r>
       <w:r>
         <w:t>id</w:t>
@@ -1521,213 +1569,374 @@
         <w:t>ent. I intended</w:t>
       </w:r>
       <w:r>
-        <w:t xml:space="preserve"> question four “</w:t>
-      </w:r>
-      <w:r>
-        <w:t>How valuable is being able to teach yourself new technical skills?</w:t>
+        <w:t xml:space="preserve"> for</w:t>
+      </w:r>
+      <w:r>
+        <w:t xml:space="preserve"> question four “How valuable is being able to teach yourself new technical skills?”</w:t>
+      </w:r>
+      <w:r>
+        <w:t xml:space="preserve"> to </w:t>
+      </w:r>
+      <w:r>
+        <w:t>open a discussion on</w:t>
+      </w:r>
+      <w:r>
+        <w:t xml:space="preserve"> learning new software, but three respondent interpreted it </w:t>
+      </w:r>
+      <w:r>
+        <w:t>as</w:t>
+      </w:r>
+      <w:r>
+        <w:t xml:space="preserve"> learning how to use new technologies wh</w:t>
+      </w:r>
+      <w:r>
+        <w:t xml:space="preserve">en </w:t>
+      </w:r>
+      <w:r>
+        <w:lastRenderedPageBreak/>
+        <w:t>making manuals</w:t>
+      </w:r>
+      <w:r>
+        <w:t>. I had never considered that technical communicators are expected to learn how to use gadgets on their own until they mentioned it</w:t>
+      </w:r>
+      <w:r>
+        <w:t>, but obviously there is no manual for the person who makes the manual</w:t>
+      </w:r>
+      <w:r>
+        <w:t>.</w:t>
+      </w:r>
+    </w:p>
+    <w:p>
+      <w:r>
+        <w:t>Probably the most valuable information I collected from the survey was about</w:t>
+      </w:r>
+      <w:r>
+        <w:t xml:space="preserve"> the</w:t>
+      </w:r>
+      <w:r>
+        <w:t xml:space="preserve"> </w:t>
+      </w:r>
+      <w:r>
+        <w:t>social dynamic for working technical communicators. Many responses to question “</w:t>
+      </w:r>
+      <w:r>
+        <w:t>What is your biggest struggle when dealing with subject matter experts?</w:t>
+      </w:r>
+      <w:r>
+        <w:t>” explained that subject matter expert will make you earn their respect. I thought one of the most insightful responses I read came from Steve Smith who explained that researching a project before talking to SME</w:t>
+      </w:r>
+      <w:r>
+        <w:t>s is critical to ensure you are no</w:t>
+      </w:r>
+      <w:r>
+        <w:t xml:space="preserve">t talked down to and to make sure </w:t>
+      </w:r>
+      <w:r>
+        <w:t>you understand everything said</w:t>
+      </w:r>
+      <w:r>
+        <w:t>. The rest of the response mostly explained that SMEs are often introverted and as a result it</w:t>
+      </w:r>
+      <w:r>
+        <w:t xml:space="preserve"> i</w:t>
+      </w:r>
+      <w:r>
+        <w:t xml:space="preserve">s best to slowly build a relationship with them. </w:t>
+      </w:r>
+    </w:p>
+    <w:p>
+      <w:r>
+        <w:t>The other piece of information I felt to be very valuable was that STC provides a variety of seminars and classes in technical communication concepts. This was a common response to the question “</w:t>
+      </w:r>
+      <w:r>
+        <w:t>Have your jobs provided any on the job training?</w:t>
+      </w:r>
+      <w:r>
+        <w:t xml:space="preserve">” so it seems that even when </w:t>
+      </w:r>
+      <w:r>
+        <w:t xml:space="preserve">there is a lack of </w:t>
+      </w:r>
+      <w:r>
+        <w:t>on job training there is plenty of room for improving.</w:t>
+      </w:r>
+    </w:p>
+    <w:p>
+      <w:pPr>
+        <w:pStyle w:val="Heading1"/>
+      </w:pPr>
+      <w:r>
+        <w:t>Method comparison</w:t>
+      </w:r>
+    </w:p>
+    <w:p>
+      <w:r>
+        <w:t>I found the corpus analy</w:t>
+      </w:r>
+      <w:r>
+        <w:t>sis to be the more useful tool</w:t>
+      </w:r>
+      <w:r>
+        <w:t xml:space="preserve"> of analysis</w:t>
+      </w:r>
+      <w:r>
+        <w:t xml:space="preserve">, but the two methods combined were much more useful than either tool on its own. By and large the information lined up. </w:t>
+      </w:r>
+      <w:r>
+        <w:t>Both methods made it clear that the expectation</w:t>
+      </w:r>
+      <w:r>
+        <w:t>s of a technical communicator are</w:t>
+      </w:r>
+      <w:r>
+        <w:t xml:space="preserve"> very different from even three years ago. </w:t>
+      </w:r>
+    </w:p>
+    <w:p>
+      <w:r>
+        <w:t>Something I think the survey excel</w:t>
+      </w:r>
+      <w:r>
+        <w:t>l</w:t>
+      </w:r>
+      <w:r>
+        <w:t xml:space="preserve">ed at was tempering expectation about the field. While the job postings won’t tell you the cold hard truth of dealing with subject matter experts, those surveyed were more than willing to do so. Another gap they filled was explaining the specific deliverables that they worked </w:t>
+      </w:r>
+      <w:r>
+        <w:t xml:space="preserve">with </w:t>
+      </w:r>
+      <w:r>
+        <w:t>which was one of the more enlightening portions of the study.</w:t>
+      </w:r>
+    </w:p>
+    <w:p>
+      <w:r>
+        <w:t>Another discrepancy between the two methods was the expectations about human management. Interestingly some survey respondents emphasized it more than the corpus while others did not mention it at all. It seems like this skill set is largely determined by the work place you go into and therefore is probably not a skill that needs to be emphasized in curriculum.</w:t>
+      </w:r>
+    </w:p>
+    <w:p>
+      <w:r>
+        <w:t xml:space="preserve">In regards to job requirements very few people emphasized the need for the </w:t>
+      </w:r>
+      <w:r>
+        <w:t>Adobe Creative S</w:t>
+      </w:r>
+      <w:r>
+        <w:t>uite. It seems as if you only need a basic understand</w:t>
+      </w:r>
+      <w:r>
+        <w:t>ing</w:t>
+      </w:r>
+      <w:r>
+        <w:t xml:space="preserve"> to make simple images</w:t>
+      </w:r>
+      <w:r>
+        <w:t>,</w:t>
+      </w:r>
+      <w:r>
+        <w:t xml:space="preserve"> but advance</w:t>
+      </w:r>
+      <w:r>
+        <w:t>d</w:t>
+      </w:r>
+      <w:r>
+        <w:t xml:space="preserve"> photo manipulation will not benefit technical writers all that much.</w:t>
+      </w:r>
+    </w:p>
+    <w:p>
+      <w:r>
+        <w:t>By and large</w:t>
+      </w:r>
+      <w:r>
+        <w:t>,</w:t>
+      </w:r>
+      <w:r>
+        <w:t xml:space="preserve"> the two methods emphasized the same concepts and asserted we need to continue our education long after we leave the academy. I think the biggest take away is that while there may be expectations we can go in with</w:t>
+      </w:r>
+      <w:r>
+        <w:t>,</w:t>
+      </w:r>
+      <w:r>
+        <w:t xml:space="preserve"> much of this job is unpredictable.</w:t>
+      </w:r>
+    </w:p>
+    <w:p>
+      <w:pPr>
+        <w:pStyle w:val="Heading1"/>
+      </w:pPr>
+      <w:r>
+        <w:t>Refection</w:t>
+      </w:r>
+    </w:p>
+    <w:p>
+      <w:r>
+        <w:t>Many of the findings of the analysis were to be expected. It’s obviously still important to be</w:t>
+      </w:r>
+      <w:r>
+        <w:t xml:space="preserve"> able to use the Mircosoft Office</w:t>
+      </w:r>
+      <w:r>
+        <w:t xml:space="preserve"> and to write well, but it’s also unlikely for you to find a job that doesn’t expect some form of content management. Gone are the days of sitting in a room alone working on nothing but manuals. Now Technical Communicators must be ready to handle any form of content and </w:t>
+      </w:r>
+      <w:r>
+        <w:t>learn any new skills as the need</w:t>
+      </w:r>
+      <w:r>
+        <w:t xml:space="preserve"> arise</w:t>
+      </w:r>
+      <w:r>
+        <w:t>s</w:t>
+      </w:r>
+      <w:r>
+        <w:t>.</w:t>
+      </w:r>
+    </w:p>
+    <w:p>
+      <w:r>
+        <w:lastRenderedPageBreak/>
+        <w:t>The huge shift in naming conve</w:t>
+      </w:r>
+      <w:r>
+        <w:t xml:space="preserve">ntions suggest two things. First, </w:t>
+      </w:r>
+      <w:r>
+        <w:t>that employers do not want applicants who expect to do the work that technical write</w:t>
+      </w:r>
+      <w:r>
+        <w:t>rs may have done years ago. We must always keep in mind that “employees who are perceived as communicating effectively with customers and adding value to their experience inevitably are perceived as strategic contributors… Those preforming work similar to assembly-line effort are providing commodities that can easily be provided by relatively unskilled employees” (Dick 2010). Second, it suggests that specialization has become the norm in the field. There are not</w:t>
+      </w:r>
+      <w:r>
+        <w:t xml:space="preserve"> as many</w:t>
+      </w:r>
+      <w:r>
+        <w:t xml:space="preserve"> job postings for </w:t>
+      </w:r>
+      <w:r>
+        <w:t>“</w:t>
+      </w:r>
+      <w:r>
+        <w:t>technical writer</w:t>
       </w:r>
       <w:r>
         <w:t>”</w:t>
       </w:r>
       <w:r>
+        <w:t xml:space="preserve"> because people don’t need just general skills</w:t>
+      </w:r>
+      <w:r>
+        <w:t>,</w:t>
+      </w:r>
+      <w:r>
+        <w:t xml:space="preserve"> but someone with those skills as well as </w:t>
+      </w:r>
+      <w:r>
+        <w:t>specific knowledge of the field.</w:t>
+      </w:r>
+    </w:p>
+    <w:p>
+      <w:r>
+        <w:t>The next major change we can project is a change in deliverables. The amount of data suggesting the importance of video is substantial. I believe that by 2020 video will be an expected skill of most technical communicators at large companies. One interesting direction I had yet to consider that Danielle Villegas suggested in her survey was the expansion of content management into virtual reality and augmented reality devices. Depending on how much of a splash thes</w:t>
+      </w:r>
+      <w:r>
+        <w:t>e products make in the market it</w:t>
+      </w:r>
+      <w:r>
+        <w:t xml:space="preserve"> may become an expect skill of technical communicators in the same way video is gradually becoming expected.</w:t>
+      </w:r>
+    </w:p>
+    <w:p>
+      <w:r>
+        <w:t>Ultimately it is clear that we must remain as digital literate as possible to remain relevant. Viqui Dill put it best: “</w:t>
+      </w:r>
+      <w:r>
+        <w:t>Digital literacy, or maybe digital fluency, is the ability to be comfortable sending and receiving information online. Digital literacy is an important skill for me as well as for the users to whom I write. Being able to figure things out for yourself is vital. This means that you've had a lot of screen time and are unafraid to explore and find your own answers.</w:t>
+      </w:r>
+      <w:r>
+        <w:t>” If you cannot keep up in this field you will be left behind and it is that simple.</w:t>
+      </w:r>
+    </w:p>
+    <w:p>
+      <w:r>
+        <w:t>Many of my conclusions here mirror the findings of the Spyridakis paper: “</w:t>
+      </w:r>
+      <w:r>
+        <w:t>Identifying New Topics in TC Curricula:</w:t>
+      </w:r>
+      <w:r>
         <w:t xml:space="preserve"> </w:t>
       </w:r>
       <w:r>
-        <w:t>open a discussion on</w:t>
-      </w:r>
-      <w:r>
-        <w:t xml:space="preserve"> learning new software, but three respondent interpreted it </w:t>
-      </w:r>
-      <w:r>
-        <w:t>as</w:t>
-      </w:r>
-      <w:r>
-        <w:t xml:space="preserve"> learning how to use new technologies wh</w:t>
-      </w:r>
-      <w:r>
-        <w:t>en making manuals</w:t>
-      </w:r>
-      <w:r>
-        <w:t xml:space="preserve">. I had never considered that technical communicators are expected to learn how to </w:t>
-      </w:r>
-      <w:r>
-        <w:lastRenderedPageBreak/>
-        <w:t>use gadgets on their own until they mentioned it</w:t>
-      </w:r>
-      <w:r>
-        <w:t>, but obviously there is no manual for the person who makes the manual</w:t>
+        <w:t>Preparing Students for Success in a Changing</w:t>
+      </w:r>
+      <w:r>
+        <w:t xml:space="preserve"> </w:t>
+      </w:r>
+      <w:r>
+        <w:t>World</w:t>
+      </w:r>
+      <w:r>
+        <w:t>.”</w:t>
+      </w:r>
+      <w:r>
+        <w:t xml:space="preserve"> </w:t>
+      </w:r>
+      <w:r>
+        <w:t>I believe classes like digital literacy are crucial not only to develop the skills with tools we may use in the work place, but also to throw students into a workplace like environment where there is very little handhold</w:t>
+      </w:r>
+      <w:bookmarkStart w:id="0" w:name="_GoBack"/>
+      <w:bookmarkEnd w:id="0"/>
+      <w:r>
+        <w:t xml:space="preserve">ing. Without learning how to </w:t>
+      </w:r>
+      <w:r>
+        <w:t>teach themselves</w:t>
+      </w:r>
+      <w:r>
+        <w:t xml:space="preserve"> new technology skills technical communicators will become obsolete quickly</w:t>
       </w:r>
       <w:r>
         <w:t>.</w:t>
       </w:r>
     </w:p>
     <w:p>
-      <w:r>
-        <w:t xml:space="preserve">Probably the most valuable information I collected from the survey was about </w:t>
-      </w:r>
-      <w:r>
-        <w:t>social dynamic for working technical communicators. Many responses to question “</w:t>
-      </w:r>
-      <w:r>
-        <w:t>What is your biggest struggle when dealing with subject matter experts?</w:t>
-      </w:r>
-      <w:r>
-        <w:t>” explained that subject matter expert will make you earn their respect. I thought one of the most insightful responses I read came from Steve Smith who explained that researching a project before talking to SME</w:t>
-      </w:r>
-      <w:r>
-        <w:t>s is critical to ensure you are no</w:t>
-      </w:r>
-      <w:r>
-        <w:t xml:space="preserve">t talked down to and to make sure everything </w:t>
-      </w:r>
-      <w:r>
-        <w:t>does not</w:t>
-      </w:r>
-      <w:r>
-        <w:t xml:space="preserve"> go over your head. The rest of the response mostly explained that SMEs are often introverted and as a result it</w:t>
-      </w:r>
-      <w:r>
-        <w:t xml:space="preserve"> i</w:t>
-      </w:r>
-      <w:r>
-        <w:t xml:space="preserve">s best to slowly build a relationship with them. </w:t>
-      </w:r>
-    </w:p>
-    <w:p>
-      <w:r>
-        <w:t>The other piece of information I felt to be very valuable was that STC provides a variety of seminars and classes in technical communication concepts. This was a common response to the question “</w:t>
-      </w:r>
-      <w:r>
-        <w:t>Have your jobs provided any on the job training?</w:t>
-      </w:r>
-      <w:r>
-        <w:t>” so it seems that even when on job training there is plenty of room for improving.</w:t>
-      </w:r>
-    </w:p>
-    <w:p>
       <w:pPr>
         <w:pStyle w:val="Heading1"/>
       </w:pPr>
       <w:r>
-        <w:t>Method comparison</w:t>
-      </w:r>
-    </w:p>
-    <w:p>
-      <w:r>
-        <w:t>I found the corpus analy</w:t>
-      </w:r>
-      <w:r>
-        <w:t>sis to be the more useful tool</w:t>
-      </w:r>
-      <w:r>
-        <w:t xml:space="preserve"> of analysis</w:t>
-      </w:r>
-      <w:r>
-        <w:t xml:space="preserve">, but the two methods combined were much more useful than either tool on its own. By and large the information lined up. </w:t>
-      </w:r>
-      <w:r>
-        <w:t xml:space="preserve">Both methods made it clear that the expectations of a technical communicator is very different from even three years ago. </w:t>
-      </w:r>
-    </w:p>
-    <w:p>
-      <w:r>
-        <w:t>Something I think the survey exceled at was tempering expectation about the field. While the job postings won’t tell you the cold hard truth of dealing with subject matter experts, those surveyed were more than willing to do so. Another gap they filled was explaining the specific deliverables that they worked which was one of the more enlightening portions of the study.</w:t>
-      </w:r>
-    </w:p>
-    <w:p>
-      <w:r>
-        <w:t>Another discrepancy between the two methods was the expectations about human management. Interestingly some survey respondents emphasized it more than the corpus while others did not mention it at all. It seems like this skill set is largely determined by the work place you go into and therefore is probably not a skill that needs to be emphasized in curriculum.</w:t>
-      </w:r>
-    </w:p>
-    <w:p>
-      <w:r>
-        <w:t>In regards to job requirements very few people emphasized the need for the adobe suite. It seems as if you only need a basic understand to make simple images but advance photo manipulation will not benefit technical writers all that much.</w:t>
-      </w:r>
-    </w:p>
-    <w:p>
-      <w:r>
-        <w:t>By and large the two methods emphasized the same concepts and asserted we need to continue our education long after we leave the academy. I think the biggest take away is that while there may be expectations we can go in with much of this job is unpredictable.</w:t>
-      </w:r>
-    </w:p>
-    <w:p>
-      <w:pPr>
-        <w:pStyle w:val="Heading1"/>
-      </w:pPr>
-      <w:r>
-        <w:t>Refection</w:t>
-      </w:r>
-    </w:p>
-    <w:p>
-      <w:r>
-        <w:t xml:space="preserve">Many of the findings of the analysis were to be expected. It’s obviously still important to be able to use the </w:t>
-      </w:r>
-      <w:proofErr w:type="spellStart"/>
-      <w:r>
-        <w:t>Mircosoft</w:t>
-      </w:r>
-      <w:proofErr w:type="spellEnd"/>
-      <w:r>
-        <w:t xml:space="preserve"> Suite and to write well, but it’s also unlikely for you to find a job that doesn’t expect some form of content management. Gone are the days of sitting in a room alone working on nothing but </w:t>
-      </w:r>
-      <w:proofErr w:type="gramStart"/>
-      <w:r>
-        <w:t>manuals.</w:t>
-      </w:r>
-      <w:proofErr w:type="gramEnd"/>
-      <w:r>
-        <w:t xml:space="preserve"> Now Technical Communicators must be ready to handle any form of content and learn any new skill as the needs arise.</w:t>
-      </w:r>
-    </w:p>
-    <w:p>
-      <w:r>
-        <w:t>The huge shift in naming conve</w:t>
-      </w:r>
-      <w:r>
-        <w:t xml:space="preserve">ntions suggest two things. First, </w:t>
-      </w:r>
-      <w:r>
-        <w:t>that employers do not want applicants who expect to do the work that technical write</w:t>
-      </w:r>
-      <w:r>
-        <w:t xml:space="preserve">rs may have done years ago. We must </w:t>
-      </w:r>
-      <w:r>
-        <w:lastRenderedPageBreak/>
-        <w:t>always keep in mind that “employees who are perceived as communicating effectively with customers and adding value to their experience inevitably are perceived as strategic contributors… Those preforming work similar to assembly-line effort are providing commodities that can easily be provided by relatively unskilled employees” (Dick 2010). Second, it suggests that specialization has become the norm in the field. There are not job postings for technical writer because people don’t need just those general skills but someone with those skills as well as specific knowledge of the field.</w:t>
-      </w:r>
-    </w:p>
-    <w:p>
-      <w:r>
-        <w:t>The next major change we can project is a change in deliverables. The amount of data suggesting the importance of video is substantial. I believe that by 2020 video will be an expected skill of most technical communicators at large companies. One interesting direction I had yet to consider that Danielle Villegas suggested in her survey was the expansion of content management into virtual reality and augmented reality devices. Depending on how much of a splash these products make in the market is may become an expect skill of technical communicators in the same way video is gradually becoming expected.</w:t>
-      </w:r>
-    </w:p>
-    <w:p>
-      <w:r>
-        <w:t xml:space="preserve">Ultimately it is clear that we must remain as digital literate as possible to remain relevant. </w:t>
-      </w:r>
-      <w:proofErr w:type="spellStart"/>
-      <w:r>
-        <w:t>Viqui</w:t>
-      </w:r>
-      <w:proofErr w:type="spellEnd"/>
-      <w:r>
-        <w:t xml:space="preserve"> Dill put it best: “</w:t>
-      </w:r>
-      <w:r>
-        <w:t>Digital literacy, or maybe digital fluency, is the ability to be comfortable sending and receiving information online. Digital literacy is an important skill for me as well as for the users to whom I write. Being able to figure things out for yourself is vital. This means that you've had a lot of screen time and are unafraid to explore and find your own answers.</w:t>
-      </w:r>
-      <w:r>
-        <w:t>” If you cannot keep up in this field you will be left behind and it is that simple.</w:t>
-      </w:r>
-    </w:p>
-    <w:p>
-      <w:r>
-        <w:t>I believe classes like digital literacy are crucial not only to develop the skills with tools we may use in the work place, but also to throw students into a workplace like environment where there is very little handholding. Without learning how to learn new technology skills technical communicators will become obsolete quickly</w:t>
-      </w:r>
-    </w:p>
-    <w:p>
-      <w:r>
-        <w:br w:type="page"/>
+        <w:t>References</w:t>
+      </w:r>
+    </w:p>
+    <w:p/>
+    <w:p>
+      <w:pPr>
+        <w:ind w:firstLine="720"/>
+      </w:pPr>
+      <w:r>
+        <w:t>Dicks, Stanley. "The Effects of Digital Literacy on the Nature of Technical Communication Work." Digital Literacy for Technical Communication: 21st Century Theory and Practice. New York, NY: Routledge, 2010. 51 - 82. Print.</w:t>
+      </w:r>
+    </w:p>
+    <w:p>
+      <w:pPr>
+        <w:ind w:firstLine="720"/>
+      </w:pPr>
+      <w:r>
+        <w:t>Miller, Carolyn R. "A Humanistic Rationale for Technical Writing." College English 40.6 (1979): 610-16. Print.</w:t>
+      </w:r>
+    </w:p>
+    <w:p>
+      <w:r>
+        <w:tab/>
+      </w:r>
+      <w:r>
+        <w:t>Rainey, K.t., R.k. Turner, and D. Dayton. "Do Curricula Correspond to Managerial Expectations? Core Competencies for Technical Communicators." Technical Communication 52.3 (2005): 323-52. Print.</w:t>
+      </w:r>
+    </w:p>
+    <w:p>
+      <w:r>
+        <w:tab/>
+      </w:r>
+      <w:r>
+        <w:t>Spyridakis, Jan H. "Identifying New Topics in TC Curricula." Commun. Des. Q. Rev Communication Design Quarterly Review 3.2 (2015): 27-37. Print.</w:t>
       </w:r>
     </w:p>
     <w:p>
@@ -1740,10 +1949,268 @@
       </w:r>
     </w:p>
     <w:p>
-      <w:bookmarkStart w:id="0" w:name="_GoBack"/>
-      <w:bookmarkEnd w:id="0"/>
-    </w:p>
+      <w:pPr>
+        <w:pStyle w:val="Heading2"/>
+      </w:pPr>
+      <w:r>
+        <w:t>Viqui Dill</w:t>
+      </w:r>
+    </w:p>
+    <w:p>
+      <w:pPr>
+        <w:spacing w:after="0"/>
+      </w:pPr>
+      <w:r>
+        <w:t>Technical Communications Leader a</w:t>
+      </w:r>
+      <w:r>
+        <w:t>t American Woodmark Corporation</w:t>
+      </w:r>
+    </w:p>
+    <w:p>
+      <w:pPr>
+        <w:spacing w:after="0"/>
+      </w:pPr>
+      <w:r>
+        <w:t>Winchester, Virginia</w:t>
+      </w:r>
+    </w:p>
+    <w:p>
+      <w:pPr>
+        <w:tabs>
+          <w:tab w:val="left" w:pos="3340"/>
+        </w:tabs>
+        <w:spacing w:after="0"/>
+      </w:pPr>
+      <w:hyperlink r:id="rId11" w:history="1">
+        <w:r>
+          <w:rPr>
+            <w:rStyle w:val="Hyperlink"/>
+          </w:rPr>
+          <w:t>viqui.dill@gmail.com</w:t>
+        </w:r>
+      </w:hyperlink>
+    </w:p>
+    <w:p>
+      <w:pPr>
+        <w:tabs>
+          <w:tab w:val="left" w:pos="3340"/>
+        </w:tabs>
+        <w:spacing w:after="0"/>
+      </w:pPr>
+      <w:r>
+        <w:t>Found via Twitter and contacted through email.</w:t>
+      </w:r>
+    </w:p>
+    <w:p>
+      <w:pPr>
+        <w:spacing w:after="0"/>
+      </w:pPr>
+    </w:p>
+    <w:p>
+      <w:pPr>
+        <w:pStyle w:val="Heading2"/>
+      </w:pPr>
+      <w:r>
+        <w:t>Bridget Groce</w:t>
+      </w:r>
+    </w:p>
+    <w:p>
+      <w:pPr>
+        <w:spacing w:after="0"/>
+      </w:pPr>
+      <w:r>
+        <w:t>Support Lead / Technical Writer</w:t>
+      </w:r>
+      <w:r>
+        <w:t xml:space="preserve"> at Computer Aid, Inc.</w:t>
+      </w:r>
+    </w:p>
+    <w:p>
+      <w:pPr>
+        <w:spacing w:after="0"/>
+      </w:pPr>
+      <w:r>
+        <w:t xml:space="preserve">Lancaster, </w:t>
+      </w:r>
+      <w:r>
+        <w:t xml:space="preserve">Pennsylvania </w:t>
+      </w:r>
+      <w:r>
+        <w:t>Area</w:t>
+      </w:r>
+    </w:p>
+    <w:p>
+      <w:pPr>
+        <w:spacing w:after="0"/>
+      </w:pPr>
+      <w:hyperlink r:id="rId12" w:history="1">
+        <w:r>
+          <w:rPr>
+            <w:rStyle w:val="Hyperlink"/>
+          </w:rPr>
+          <w:t>pidgeperry@hotmail.com</w:t>
+        </w:r>
+      </w:hyperlink>
+    </w:p>
+    <w:p>
+      <w:pPr>
+        <w:spacing w:after="0"/>
+      </w:pPr>
+      <w:r>
+        <w:t>Found via LinkedIn Group Technical Writer in Action</w:t>
+      </w:r>
+    </w:p>
+    <w:p>
+      <w:pPr>
+        <w:spacing w:after="0"/>
+      </w:pPr>
+    </w:p>
+    <w:p>
+      <w:pPr>
+        <w:pStyle w:val="Heading2"/>
+      </w:pPr>
+      <w:r>
+        <w:t>Rebecca June Parks</w:t>
+      </w:r>
+    </w:p>
+    <w:p>
+      <w:pPr>
+        <w:spacing w:after="0"/>
+      </w:pPr>
+      <w:r>
+        <w:t>Senior Technical Writer at Oracle</w:t>
+      </w:r>
+    </w:p>
+    <w:p>
+      <w:pPr>
+        <w:spacing w:after="0"/>
+      </w:pPr>
+      <w:r>
+        <w:t>San Francisco Bay, California Area</w:t>
+      </w:r>
+    </w:p>
+    <w:p>
+      <w:pPr>
+        <w:spacing w:after="0"/>
+      </w:pPr>
+      <w:hyperlink r:id="rId13" w:history="1">
+        <w:r>
+          <w:rPr>
+            <w:rStyle w:val="Hyperlink"/>
+          </w:rPr>
+          <w:t>rjpmusic@earthlink.net</w:t>
+        </w:r>
+      </w:hyperlink>
+    </w:p>
+    <w:p>
+      <w:pPr>
+        <w:spacing w:after="0"/>
+      </w:pPr>
+      <w:r>
+        <w:t>Found via LinkedIn Group Technical Writer in Action</w:t>
+      </w:r>
+    </w:p>
+    <w:p/>
+    <w:p>
+      <w:pPr>
+        <w:pStyle w:val="Heading2"/>
+      </w:pPr>
+      <w:r>
+        <w:t>Steve Smith</w:t>
+      </w:r>
+    </w:p>
+    <w:p>
+      <w:pPr>
+        <w:spacing w:after="0"/>
+      </w:pPr>
+      <w:r>
+        <w:t>Technical Writer at Rockwell Collins-ARINC security</w:t>
+      </w:r>
+    </w:p>
+    <w:p>
+      <w:pPr>
+        <w:spacing w:after="0"/>
+      </w:pPr>
+      <w:r>
+        <w:t>Dallas, Texas Area</w:t>
+      </w:r>
+    </w:p>
+    <w:p>
+      <w:pPr>
+        <w:spacing w:after="0"/>
+      </w:pPr>
+      <w:hyperlink r:id="rId14" w:history="1">
+        <w:r>
+          <w:rPr>
+            <w:rStyle w:val="Hyperlink"/>
+          </w:rPr>
+          <w:t>dita.cms.writer@tx.rr.com</w:t>
+        </w:r>
+      </w:hyperlink>
+    </w:p>
+    <w:p>
+      <w:pPr>
+        <w:spacing w:after="0"/>
+      </w:pPr>
+      <w:r>
+        <w:t>Found via LinkedIn Group Technical Writer in Action</w:t>
+      </w:r>
+    </w:p>
+    <w:p>
+      <w:pPr>
+        <w:spacing w:after="0"/>
+      </w:pPr>
+    </w:p>
+    <w:p>
+      <w:pPr>
+        <w:pStyle w:val="Heading2"/>
+      </w:pPr>
+      <w:r>
+        <w:t>Danielle M. Villegas</w:t>
+      </w:r>
+    </w:p>
+    <w:p>
+      <w:pPr>
+        <w:spacing w:after="0"/>
+      </w:pPr>
+      <w:r>
+        <w:t>Founder of Dair Communications and TechCommGeekMom</w:t>
+      </w:r>
+    </w:p>
+    <w:p>
+      <w:pPr>
+        <w:spacing w:after="0"/>
+      </w:pPr>
+      <w:r>
+        <w:t>Plainsboro, New Jersey</w:t>
+      </w:r>
+    </w:p>
+    <w:p>
+      <w:pPr>
+        <w:spacing w:after="0"/>
+      </w:pPr>
+      <w:hyperlink r:id="rId15" w:history="1">
+        <w:r>
+          <w:rPr>
+            <w:rStyle w:val="Hyperlink"/>
+          </w:rPr>
+          <w:t>techcommgeekmom@me.com</w:t>
+        </w:r>
+      </w:hyperlink>
+    </w:p>
+    <w:p>
+      <w:pPr>
+        <w:spacing w:after="0"/>
+      </w:pPr>
+      <w:r>
+        <w:t>Found via LinkedIn Group Technical Writer in Action</w:t>
+      </w:r>
+    </w:p>
+    <w:p/>
+    <w:p/>
     <w:sectPr>
+      <w:footerReference w:type="default" r:id="rId16"/>
       <w:pgSz w:w="12240" w:h="15840"/>
       <w:pgMar w:top="1440" w:right="1440" w:bottom="1440" w:left="1440" w:header="720" w:footer="720" w:gutter="0"/>
       <w:cols w:space="720"/>
@@ -1751,6 +2218,135 @@
     </w:sectPr>
   </w:body>
 </w:document>
+</file>
+
+<file path=word/endnotes.xml><?xml version="1.0" encoding="utf-8"?>
+<w:endnotes xmlns:wpc="http://schemas.microsoft.com/office/word/2010/wordprocessingCanvas" xmlns:mc="http://schemas.openxmlformats.org/markup-compatibility/2006" xmlns:o="urn:schemas-microsoft-com:office:office" xmlns:r="http://schemas.openxmlformats.org/officeDocument/2006/relationships" xmlns:m="http://schemas.openxmlformats.org/officeDocument/2006/math" xmlns:v="urn:schemas-microsoft-com:vml" xmlns:wp14="http://schemas.microsoft.com/office/word/2010/wordprocessingDrawing" xmlns:wp="http://schemas.openxmlformats.org/drawingml/2006/wordprocessingDrawing" xmlns:w10="urn:schemas-microsoft-com:office:word" xmlns:w="http://schemas.openxmlformats.org/wordprocessingml/2006/main" xmlns:w14="http://schemas.microsoft.com/office/word/2010/wordml" xmlns:w15="http://schemas.microsoft.com/office/word/2012/wordml" xmlns:wpg="http://schemas.microsoft.com/office/word/2010/wordprocessingGroup" xmlns:wpi="http://schemas.microsoft.com/office/word/2010/wordprocessingInk" xmlns:wne="http://schemas.microsoft.com/office/word/2006/wordml" xmlns:wps="http://schemas.microsoft.com/office/word/2010/wordprocessingShape" mc:Ignorable="w14 w15 wp14">
+  <w:endnote w:type="separator" w:id="-1">
+    <w:p>
+      <w:pPr>
+        <w:spacing w:after="0" w:line="240" w:lineRule="auto"/>
+      </w:pPr>
+      <w:r>
+        <w:separator/>
+      </w:r>
+    </w:p>
+  </w:endnote>
+  <w:endnote w:type="continuationSeparator" w:id="0">
+    <w:p>
+      <w:pPr>
+        <w:spacing w:after="0" w:line="240" w:lineRule="auto"/>
+      </w:pPr>
+      <w:r>
+        <w:continuationSeparator/>
+      </w:r>
+    </w:p>
+  </w:endnote>
+</w:endnotes>
+</file>
+
+<file path=word/footer1.xml><?xml version="1.0" encoding="utf-8"?>
+<w:ftr xmlns:wpc="http://schemas.microsoft.com/office/word/2010/wordprocessingCanvas" xmlns:mc="http://schemas.openxmlformats.org/markup-compatibility/2006" xmlns:o="urn:schemas-microsoft-com:office:office" xmlns:r="http://schemas.openxmlformats.org/officeDocument/2006/relationships" xmlns:m="http://schemas.openxmlformats.org/officeDocument/2006/math" xmlns:v="urn:schemas-microsoft-com:vml" xmlns:wp14="http://schemas.microsoft.com/office/word/2010/wordprocessingDrawing" xmlns:wp="http://schemas.openxmlformats.org/drawingml/2006/wordprocessingDrawing" xmlns:w10="urn:schemas-microsoft-com:office:word" xmlns:w="http://schemas.openxmlformats.org/wordprocessingml/2006/main" xmlns:w14="http://schemas.microsoft.com/office/word/2010/wordml" xmlns:w15="http://schemas.microsoft.com/office/word/2012/wordml" xmlns:wpg="http://schemas.microsoft.com/office/word/2010/wordprocessingGroup" xmlns:wpi="http://schemas.microsoft.com/office/word/2010/wordprocessingInk" xmlns:wne="http://schemas.microsoft.com/office/word/2006/wordml" xmlns:wps="http://schemas.microsoft.com/office/word/2010/wordprocessingShape" mc:Ignorable="w14 w15 wp14">
+  <w:sdt>
+    <w:sdtPr>
+      <w:id w:val="1945043247"/>
+      <w:docPartObj>
+        <w:docPartGallery w:val="Page Numbers (Bottom of Page)"/>
+        <w:docPartUnique/>
+      </w:docPartObj>
+    </w:sdtPr>
+    <w:sdtEndPr>
+      <w:rPr>
+        <w:color w:val="7F7F7F" w:themeColor="background1" w:themeShade="7F"/>
+        <w:spacing w:val="60"/>
+      </w:rPr>
+    </w:sdtEndPr>
+    <w:sdtContent>
+      <w:p>
+        <w:pPr>
+          <w:pStyle w:val="Footer"/>
+          <w:pBdr>
+            <w:top w:val="single" w:sz="4" w:space="1" w:color="D9D9D9" w:themeColor="background1" w:themeShade="D9"/>
+          </w:pBdr>
+          <w:jc w:val="right"/>
+          <w:rPr>
+            <w:b/>
+            <w:bCs/>
+          </w:rPr>
+        </w:pPr>
+        <w:r>
+          <w:fldChar w:fldCharType="begin"/>
+        </w:r>
+        <w:r>
+          <w:instrText xml:space="preserve"> PAGE   \* MERGEFORMAT </w:instrText>
+        </w:r>
+        <w:r>
+          <w:fldChar w:fldCharType="separate"/>
+        </w:r>
+        <w:r>
+          <w:rPr>
+            <w:b/>
+            <w:bCs/>
+            <w:noProof/>
+          </w:rPr>
+          <w:t>7</w:t>
+        </w:r>
+        <w:r>
+          <w:rPr>
+            <w:b/>
+            <w:bCs/>
+            <w:noProof/>
+          </w:rPr>
+          <w:fldChar w:fldCharType="end"/>
+        </w:r>
+        <w:r>
+          <w:rPr>
+            <w:b/>
+            <w:bCs/>
+          </w:rPr>
+          <w:t xml:space="preserve"> | </w:t>
+        </w:r>
+        <w:r>
+          <w:rPr>
+            <w:color w:val="7F7F7F" w:themeColor="background1" w:themeShade="7F"/>
+            <w:spacing w:val="60"/>
+          </w:rPr>
+          <w:t>Barnes</w:t>
+        </w:r>
+      </w:p>
+    </w:sdtContent>
+  </w:sdt>
+  <w:p>
+    <w:pPr>
+      <w:pStyle w:val="Footer"/>
+    </w:pPr>
+  </w:p>
+</w:ftr>
+</file>
+
+<file path=word/footnotes.xml><?xml version="1.0" encoding="utf-8"?>
+<w:footnotes xmlns:wpc="http://schemas.microsoft.com/office/word/2010/wordprocessingCanvas" xmlns:mc="http://schemas.openxmlformats.org/markup-compatibility/2006" xmlns:o="urn:schemas-microsoft-com:office:office" xmlns:r="http://schemas.openxmlformats.org/officeDocument/2006/relationships" xmlns:m="http://schemas.openxmlformats.org/officeDocument/2006/math" xmlns:v="urn:schemas-microsoft-com:vml" xmlns:wp14="http://schemas.microsoft.com/office/word/2010/wordprocessingDrawing" xmlns:wp="http://schemas.openxmlformats.org/drawingml/2006/wordprocessingDrawing" xmlns:w10="urn:schemas-microsoft-com:office:word" xmlns:w="http://schemas.openxmlformats.org/wordprocessingml/2006/main" xmlns:w14="http://schemas.microsoft.com/office/word/2010/wordml" xmlns:w15="http://schemas.microsoft.com/office/word/2012/wordml" xmlns:wpg="http://schemas.microsoft.com/office/word/2010/wordprocessingGroup" xmlns:wpi="http://schemas.microsoft.com/office/word/2010/wordprocessingInk" xmlns:wne="http://schemas.microsoft.com/office/word/2006/wordml" xmlns:wps="http://schemas.microsoft.com/office/word/2010/wordprocessingShape" mc:Ignorable="w14 w15 wp14">
+  <w:footnote w:type="separator" w:id="-1">
+    <w:p>
+      <w:pPr>
+        <w:spacing w:after="0" w:line="240" w:lineRule="auto"/>
+      </w:pPr>
+      <w:r>
+        <w:separator/>
+      </w:r>
+    </w:p>
+  </w:footnote>
+  <w:footnote w:type="continuationSeparator" w:id="0">
+    <w:p>
+      <w:pPr>
+        <w:spacing w:after="0" w:line="240" w:lineRule="auto"/>
+      </w:pPr>
+      <w:r>
+        <w:continuationSeparator/>
+      </w:r>
+    </w:p>
+  </w:footnote>
+</w:footnotes>
 </file>
 
 <file path=word/numbering.xml><?xml version="1.0" encoding="utf-8"?>
@@ -2535,6 +3131,67 @@
       <w:szCs w:val="56"/>
     </w:rPr>
   </w:style>
+  <w:style w:type="character" w:styleId="Hyperlink">
+    <w:name w:val="Hyperlink"/>
+    <w:basedOn w:val="DefaultParagraphFont"/>
+    <w:uiPriority w:val="99"/>
+    <w:unhideWhenUsed/>
+    <w:rsid w:val="00C7495C"/>
+    <w:rPr>
+      <w:color w:val="0563C1" w:themeColor="hyperlink"/>
+      <w:u w:val="single"/>
+    </w:rPr>
+  </w:style>
+  <w:style w:type="paragraph" w:styleId="Header">
+    <w:name w:val="header"/>
+    <w:basedOn w:val="Normal"/>
+    <w:link w:val="HeaderChar"/>
+    <w:uiPriority w:val="99"/>
+    <w:unhideWhenUsed/>
+    <w:rsid w:val="00BA471F"/>
+    <w:pPr>
+      <w:tabs>
+        <w:tab w:val="center" w:pos="4680"/>
+        <w:tab w:val="right" w:pos="9360"/>
+      </w:tabs>
+      <w:spacing w:after="0" w:line="240" w:lineRule="auto"/>
+    </w:pPr>
+  </w:style>
+  <w:style w:type="character" w:customStyle="1" w:styleId="HeaderChar">
+    <w:name w:val="Header Char"/>
+    <w:basedOn w:val="DefaultParagraphFont"/>
+    <w:link w:val="Header"/>
+    <w:uiPriority w:val="99"/>
+    <w:rsid w:val="00BA471F"/>
+    <w:rPr>
+      <w:rFonts w:ascii="Cambria" w:hAnsi="Cambria"/>
+    </w:rPr>
+  </w:style>
+  <w:style w:type="paragraph" w:styleId="Footer">
+    <w:name w:val="footer"/>
+    <w:basedOn w:val="Normal"/>
+    <w:link w:val="FooterChar"/>
+    <w:uiPriority w:val="99"/>
+    <w:unhideWhenUsed/>
+    <w:rsid w:val="00BA471F"/>
+    <w:pPr>
+      <w:tabs>
+        <w:tab w:val="center" w:pos="4680"/>
+        <w:tab w:val="right" w:pos="9360"/>
+      </w:tabs>
+      <w:spacing w:after="0" w:line="240" w:lineRule="auto"/>
+    </w:pPr>
+  </w:style>
+  <w:style w:type="character" w:customStyle="1" w:styleId="FooterChar">
+    <w:name w:val="Footer Char"/>
+    <w:basedOn w:val="DefaultParagraphFont"/>
+    <w:link w:val="Footer"/>
+    <w:uiPriority w:val="99"/>
+    <w:rsid w:val="00BA471F"/>
+    <w:rPr>
+      <w:rFonts w:ascii="Cambria" w:hAnsi="Cambria"/>
+    </w:rPr>
+  </w:style>
 </w:styles>
 </file>
 
@@ -2596,7 +3253,7 @@
               <c:strCache>
                 <c:ptCount val="1"/>
                 <c:pt idx="0">
-                  <c:v>Microsoft</c:v>
+                  <c:v>Requirements</c:v>
                 </c:pt>
               </c:strCache>
             </c:strRef>
@@ -2624,9 +3281,9 @@
             <c:bubble3D val="0"/>
             <c:spPr>
               <a:solidFill>
-                <a:schemeClr val="tx1">
-                  <a:lumMod val="85000"/>
-                  <a:lumOff val="15000"/>
+                <a:schemeClr val="accent3">
+                  <a:lumMod val="20000"/>
+                  <a:lumOff val="80000"/>
                 </a:schemeClr>
               </a:solidFill>
               <a:ln w="19050">
@@ -2642,7 +3299,9 @@
             <c:bubble3D val="0"/>
             <c:spPr>
               <a:solidFill>
-                <a:schemeClr val="accent3"/>
+                <a:schemeClr val="bg2">
+                  <a:lumMod val="25000"/>
+                </a:schemeClr>
               </a:solidFill>
               <a:ln w="19050">
                 <a:solidFill>
@@ -2658,13 +3317,13 @@
               <c:strCache>
                 <c:ptCount val="3"/>
                 <c:pt idx="0">
-                  <c:v>Word</c:v>
+                  <c:v>Microsoft</c:v>
                 </c:pt>
                 <c:pt idx="1">
-                  <c:v>Excel</c:v>
+                  <c:v>Adobe</c:v>
                 </c:pt>
                 <c:pt idx="2">
-                  <c:v>PowerPoint</c:v>
+                  <c:v>XML</c:v>
                 </c:pt>
               </c:strCache>
             </c:strRef>
@@ -2676,13 +3335,13 @@
                 <c:formatCode>General</c:formatCode>
                 <c:ptCount val="3"/>
                 <c:pt idx="0">
-                  <c:v>58</c:v>
+                  <c:v>170</c:v>
                 </c:pt>
                 <c:pt idx="1">
-                  <c:v>52</c:v>
+                  <c:v>75</c:v>
                 </c:pt>
                 <c:pt idx="2">
-                  <c:v>29</c:v>
+                  <c:v>13</c:v>
                 </c:pt>
               </c:numCache>
             </c:numRef>
@@ -3136,7 +3795,7 @@
               <c:strCache>
                 <c:ptCount val="1"/>
                 <c:pt idx="0">
-                  <c:v>Requirements</c:v>
+                  <c:v>Microsoft</c:v>
                 </c:pt>
               </c:strCache>
             </c:strRef>
@@ -3164,9 +3823,9 @@
             <c:bubble3D val="0"/>
             <c:spPr>
               <a:solidFill>
-                <a:schemeClr val="accent3">
-                  <a:lumMod val="20000"/>
-                  <a:lumOff val="80000"/>
+                <a:schemeClr val="tx1">
+                  <a:lumMod val="85000"/>
+                  <a:lumOff val="15000"/>
                 </a:schemeClr>
               </a:solidFill>
               <a:ln w="19050">
@@ -3182,9 +3841,7 @@
             <c:bubble3D val="0"/>
             <c:spPr>
               <a:solidFill>
-                <a:schemeClr val="bg2">
-                  <a:lumMod val="25000"/>
-                </a:schemeClr>
+                <a:schemeClr val="accent3"/>
               </a:solidFill>
               <a:ln w="19050">
                 <a:solidFill>
@@ -3200,13 +3857,13 @@
               <c:strCache>
                 <c:ptCount val="3"/>
                 <c:pt idx="0">
-                  <c:v>Microsoft</c:v>
+                  <c:v>Word</c:v>
                 </c:pt>
                 <c:pt idx="1">
-                  <c:v>Adobe</c:v>
+                  <c:v>Excel</c:v>
                 </c:pt>
                 <c:pt idx="2">
-                  <c:v>XML</c:v>
+                  <c:v>PowerPoint</c:v>
                 </c:pt>
               </c:strCache>
             </c:strRef>
@@ -3218,13 +3875,13 @@
                 <c:formatCode>General</c:formatCode>
                 <c:ptCount val="3"/>
                 <c:pt idx="0">
-                  <c:v>170</c:v>
+                  <c:v>58</c:v>
                 </c:pt>
                 <c:pt idx="1">
-                  <c:v>75</c:v>
+                  <c:v>52</c:v>
                 </c:pt>
                 <c:pt idx="2">
-                  <c:v>13</c:v>
+                  <c:v>29</c:v>
                 </c:pt>
               </c:numCache>
             </c:numRef>
@@ -5251,4 +5908,16 @@
     </a:ext>
   </a:extLst>
 </a:theme>
+</file>
+
+<file path=customXml/item1.xml><?xml version="1.0" encoding="utf-8"?>
+<b:Sources xmlns:b="http://schemas.openxmlformats.org/officeDocument/2006/bibliography" xmlns="http://schemas.openxmlformats.org/officeDocument/2006/bibliography" SelectedStyle="\APASixthEditionOfficeOnline.xsl" StyleName="APA" Version="6"/>
+</file>
+
+<file path=customXml/itemProps1.xml><?xml version="1.0" encoding="utf-8"?>
+<ds:datastoreItem xmlns:ds="http://schemas.openxmlformats.org/officeDocument/2006/customXml" ds:itemID="{F1A627D8-1E1E-4DAA-8E55-3035AC7007BA}">
+  <ds:schemaRefs>
+    <ds:schemaRef ds:uri="http://schemas.openxmlformats.org/officeDocument/2006/bibliography"/>
+  </ds:schemaRefs>
+</ds:datastoreItem>
 </file>
</xml_diff>